<commit_message>
2 competitor products reviewed
</commit_message>
<xml_diff>
--- a/Weeeeeee/Testing out typing tutors.docx
+++ b/Weeeeeee/Testing out typing tutors.docx
@@ -135,25 +135,7 @@
           <w:sz w:val="24"/>
           <w:szCs w:val="24"/>
         </w:rPr>
-        <w:t xml:space="preserve">by 1 and if entered incorrectly “Misses” will increase by 1. At the end of the exercise it will also show you your accuracy which is calculated by the formula – </w:t>
-      </w:r>
-      <w:proofErr w:type="gramStart"/>
-      <w:r>
-        <w:rPr>
-          <w:rFonts w:ascii="Arial" w:hAnsi="Arial" w:cs="Arial"/>
-          <w:sz w:val="24"/>
-          <w:szCs w:val="24"/>
-        </w:rPr>
-        <w:t>( (</w:t>
-      </w:r>
-      <w:proofErr w:type="gramEnd"/>
-      <w:r>
-        <w:rPr>
-          <w:rFonts w:ascii="Arial" w:hAnsi="Arial" w:cs="Arial"/>
-          <w:sz w:val="24"/>
-          <w:szCs w:val="24"/>
-        </w:rPr>
-        <w:t xml:space="preserve">Number of keys entered correctly) / (Total number of keys entered) ) * 100%. The title of the activity will also be shown and is now completed. </w:t>
+        <w:t xml:space="preserve">by 1 and if entered incorrectly “Misses” will increase by 1. At the end of the exercise it will also show you your accuracy which is calculated by the formula – ( (Number of keys entered correctly) / (Total number of keys entered) ) * 100%. The title of the activity will also be shown and is now completed. </w:t>
       </w:r>
     </w:p>
     <w:p>
@@ -192,69 +174,15 @@
           <w:sz w:val="24"/>
           <w:szCs w:val="24"/>
         </w:rPr>
-        <w:t xml:space="preserve">. The punctuation keys are also covered in the lessons. The keys that are to be typed are shown on the screen and is also highlighted on the keyboard. The accuracy of the stage is also recorded at the end. (If needed can look into the sequence of keys they introduce </w:t>
-      </w:r>
-      <w:proofErr w:type="spellStart"/>
-      <w:r>
-        <w:rPr>
-          <w:rFonts w:ascii="Arial" w:hAnsi="Arial" w:cs="Arial"/>
-          <w:sz w:val="24"/>
-          <w:szCs w:val="24"/>
-        </w:rPr>
-        <w:t>i.e</w:t>
-      </w:r>
-      <w:proofErr w:type="spellEnd"/>
-      <w:r>
-        <w:rPr>
-          <w:rFonts w:ascii="Arial" w:hAnsi="Arial" w:cs="Arial"/>
-          <w:sz w:val="24"/>
-          <w:szCs w:val="24"/>
-        </w:rPr>
-        <w:t xml:space="preserve"> from keys FR-JU and so on.) The combination of the keys being taught are arranged randomly and repeated twice, separated by a space (Randomizing FR and JU and later on combined and randomized of FRJU.) </w:t>
-      </w:r>
-      <w:r>
-        <w:rPr>
-          <w:rFonts w:ascii="Arial" w:hAnsi="Arial" w:cs="Arial"/>
-          <w:sz w:val="24"/>
-          <w:szCs w:val="24"/>
-        </w:rPr>
-        <w:t xml:space="preserve">[FRFR_ </w:t>
-      </w:r>
-      <w:proofErr w:type="spellStart"/>
-      <w:r>
-        <w:rPr>
-          <w:rFonts w:ascii="Arial" w:hAnsi="Arial" w:cs="Arial"/>
-          <w:sz w:val="24"/>
-          <w:szCs w:val="24"/>
-        </w:rPr>
-        <w:t>FRFR</w:t>
-      </w:r>
-      <w:proofErr w:type="spellEnd"/>
-      <w:r>
-        <w:rPr>
-          <w:rFonts w:ascii="Arial" w:hAnsi="Arial" w:cs="Arial"/>
-          <w:sz w:val="24"/>
-          <w:szCs w:val="24"/>
-        </w:rPr>
-        <w:t xml:space="preserve">_ JUJU_ JUJU_][FRJU_ </w:t>
-      </w:r>
-      <w:proofErr w:type="spellStart"/>
-      <w:r>
-        <w:rPr>
-          <w:rFonts w:ascii="Arial" w:hAnsi="Arial" w:cs="Arial"/>
-          <w:sz w:val="24"/>
-          <w:szCs w:val="24"/>
-        </w:rPr>
-        <w:t>FRJU</w:t>
-      </w:r>
-      <w:proofErr w:type="spellEnd"/>
-      <w:r>
-        <w:rPr>
-          <w:rFonts w:ascii="Arial" w:hAnsi="Arial" w:cs="Arial"/>
-          <w:sz w:val="24"/>
-          <w:szCs w:val="24"/>
-        </w:rPr>
-        <w:t xml:space="preserve">_ JRFU_ JRFU] (_ representing spacebar) </w:t>
+        <w:t xml:space="preserve">. The punctuation keys are also covered in the lessons. The keys that are to be typed are shown on the screen and is also highlighted on the keyboard. The accuracy of the stage is also recorded at the end. (If needed can look into the sequence of keys they introduce i.e from keys FR-JU and so on.) The combination of the keys being taught are arranged randomly and repeated twice, separated by a space (Randomizing FR and JU and later on combined and randomized of FRJU.) </w:t>
+      </w:r>
+      <w:r>
+        <w:rPr>
+          <w:rFonts w:ascii="Arial" w:hAnsi="Arial" w:cs="Arial"/>
+          <w:sz w:val="24"/>
+          <w:szCs w:val="24"/>
+        </w:rPr>
+        <w:t xml:space="preserve">[FRFR_ FRFR_ JUJU_ JUJU_][FRJU_ FRJU_ JRFU_ JRFU] (_ representing spacebar) </w:t>
       </w:r>
     </w:p>
     <w:p>
@@ -301,65 +229,29 @@
           <w:sz w:val="24"/>
           <w:szCs w:val="24"/>
         </w:rPr>
-        <w:t xml:space="preserve"> Accuracy will also be shown at the end. Typing speed is added on this stage where it is calculated by Words </w:t>
-      </w:r>
-      <w:proofErr w:type="gramStart"/>
-      <w:r>
-        <w:rPr>
-          <w:rFonts w:ascii="Arial" w:hAnsi="Arial" w:cs="Arial"/>
-          <w:sz w:val="24"/>
-          <w:szCs w:val="24"/>
-        </w:rPr>
-        <w:t>Per</w:t>
-      </w:r>
-      <w:proofErr w:type="gramEnd"/>
-      <w:r>
-        <w:rPr>
-          <w:rFonts w:ascii="Arial" w:hAnsi="Arial" w:cs="Arial"/>
-          <w:sz w:val="24"/>
-          <w:szCs w:val="24"/>
-        </w:rPr>
-        <w:t xml:space="preserve"> Minute (WPM).</w:t>
-      </w:r>
-    </w:p>
-    <w:p>
-      <w:pPr>
-        <w:pStyle w:val="ListParagraph"/>
-        <w:numPr>
-          <w:ilvl w:val="0"/>
-          <w:numId w:val="1"/>
-        </w:numPr>
-        <w:rPr>
-          <w:rFonts w:ascii="Arial" w:hAnsi="Arial" w:cs="Arial"/>
-          <w:sz w:val="24"/>
-          <w:szCs w:val="24"/>
-        </w:rPr>
-      </w:pPr>
-      <w:r>
-        <w:rPr>
-          <w:rFonts w:ascii="Arial" w:hAnsi="Arial" w:cs="Arial"/>
-          <w:sz w:val="24"/>
-          <w:szCs w:val="24"/>
-        </w:rPr>
-        <w:t xml:space="preserve">The next stage will train the user to type sentences. At this stage the user is supposed to have mapped the keyboard in his mind and starts using the Enter key. Keys are now not shown on the keyboard. It will only assist the user when it detects a mistake. Accuracy and WPM is shown at the end of the stage. The teachings of sentences and words go by different regions on the keyboard (showing it in a picture would be much </w:t>
-      </w:r>
-      <w:proofErr w:type="gramStart"/>
-      <w:r>
-        <w:rPr>
-          <w:rFonts w:ascii="Arial" w:hAnsi="Arial" w:cs="Arial"/>
-          <w:sz w:val="24"/>
-          <w:szCs w:val="24"/>
-        </w:rPr>
-        <w:t>more simpler</w:t>
-      </w:r>
-      <w:proofErr w:type="gramEnd"/>
-      <w:r>
-        <w:rPr>
-          <w:rFonts w:ascii="Arial" w:hAnsi="Arial" w:cs="Arial"/>
-          <w:sz w:val="24"/>
-          <w:szCs w:val="24"/>
-        </w:rPr>
-        <w:t xml:space="preserve">). </w:t>
+        <w:t xml:space="preserve"> Accuracy will also be shown at the end. Typing speed is added on this stage where it is calculated by Words Per Minute (WPM).</w:t>
+      </w:r>
+    </w:p>
+    <w:p>
+      <w:pPr>
+        <w:pStyle w:val="ListParagraph"/>
+        <w:numPr>
+          <w:ilvl w:val="0"/>
+          <w:numId w:val="1"/>
+        </w:numPr>
+        <w:rPr>
+          <w:rFonts w:ascii="Arial" w:hAnsi="Arial" w:cs="Arial"/>
+          <w:sz w:val="24"/>
+          <w:szCs w:val="24"/>
+        </w:rPr>
+      </w:pPr>
+      <w:r>
+        <w:rPr>
+          <w:rFonts w:ascii="Arial" w:hAnsi="Arial" w:cs="Arial"/>
+          <w:sz w:val="24"/>
+          <w:szCs w:val="24"/>
+        </w:rPr>
+        <w:t xml:space="preserve">The next stage will train the user to type sentences. At this stage the user is supposed to have mapped the keyboard in his mind and starts using the Enter key. Keys are now not shown on the keyboard. It will only assist the user when it detects a mistake. Accuracy and WPM is shown at the end of the stage. The teachings of sentences and words go by different regions on the keyboard (showing it in a picture would be much more simpler). </w:t>
       </w:r>
     </w:p>
     <w:p>
@@ -589,6 +481,194 @@
         </w:rPr>
         <w:br w:type="page"/>
       </w:r>
+    </w:p>
+    <w:p>
+      <w:pPr>
+        <w:rPr>
+          <w:rFonts w:ascii="Arial" w:eastAsia="Arial Unicode MS" w:hAnsi="Arial" w:cs="Arial"/>
+          <w:b/>
+          <w:sz w:val="24"/>
+          <w:szCs w:val="24"/>
+        </w:rPr>
+      </w:pPr>
+      <w:r>
+        <w:rPr>
+          <w:rFonts w:ascii="Arial" w:eastAsia="Arial Unicode MS" w:hAnsi="Arial" w:cs="Arial"/>
+          <w:b/>
+          <w:sz w:val="24"/>
+          <w:szCs w:val="24"/>
+        </w:rPr>
+        <w:lastRenderedPageBreak/>
+        <w:t>GCFLearnFree typing tutor</w:t>
+      </w:r>
+    </w:p>
+    <w:p>
+      <w:pPr>
+        <w:rPr>
+          <w:rFonts w:ascii="Arial" w:eastAsia="Arial Unicode MS" w:hAnsi="Arial" w:cs="Arial"/>
+          <w:b/>
+          <w:sz w:val="24"/>
+          <w:szCs w:val="24"/>
+        </w:rPr>
+      </w:pPr>
+    </w:p>
+    <w:p>
+      <w:pPr>
+        <w:rPr>
+          <w:rFonts w:ascii="Arial" w:eastAsia="Arial Unicode MS" w:hAnsi="Arial" w:cs="Arial"/>
+          <w:sz w:val="24"/>
+          <w:szCs w:val="24"/>
+        </w:rPr>
+      </w:pPr>
+      <w:r>
+        <w:rPr>
+          <w:rFonts w:ascii="Arial" w:eastAsia="Arial Unicode MS" w:hAnsi="Arial" w:cs="Arial"/>
+          <w:sz w:val="24"/>
+          <w:szCs w:val="24"/>
+        </w:rPr>
+        <w:t xml:space="preserve">The web based typing tutor starts off by telling the story (voiced by someone) of the hardness and dedication needed in order to learn the proper way of typing. The process of learning to type takes time and people have gone through the same process in order to be able to type correctly. Started off with the key F and J. </w:t>
+      </w:r>
+    </w:p>
+    <w:p>
+      <w:pPr>
+        <w:pStyle w:val="ListParagraph"/>
+        <w:numPr>
+          <w:ilvl w:val="0"/>
+          <w:numId w:val="1"/>
+        </w:numPr>
+        <w:rPr>
+          <w:rFonts w:ascii="Arial" w:hAnsi="Arial" w:cs="Arial"/>
+          <w:sz w:val="24"/>
+          <w:szCs w:val="24"/>
+        </w:rPr>
+      </w:pPr>
+      <w:r>
+        <w:rPr>
+          <w:rFonts w:ascii="Arial" w:hAnsi="Arial" w:cs="Arial"/>
+          <w:sz w:val="24"/>
+          <w:szCs w:val="24"/>
+        </w:rPr>
+        <w:t xml:space="preserve">The constant loading is not very desirable. People without proper internet would not be able to use this really well. </w:t>
+      </w:r>
+    </w:p>
+    <w:p>
+      <w:pPr>
+        <w:pStyle w:val="ListParagraph"/>
+        <w:numPr>
+          <w:ilvl w:val="0"/>
+          <w:numId w:val="1"/>
+        </w:numPr>
+        <w:rPr>
+          <w:rFonts w:ascii="Arial" w:hAnsi="Arial" w:cs="Arial"/>
+          <w:sz w:val="24"/>
+          <w:szCs w:val="24"/>
+        </w:rPr>
+      </w:pPr>
+      <w:r>
+        <w:rPr>
+          <w:rFonts w:ascii="Arial" w:hAnsi="Arial" w:cs="Arial"/>
+          <w:sz w:val="24"/>
+          <w:szCs w:val="24"/>
+        </w:rPr>
+        <w:t xml:space="preserve">A breaking point after learning two keys where the user is able to either choose to learn more keys or practice the same set of keys. </w:t>
+      </w:r>
+    </w:p>
+    <w:p>
+      <w:pPr>
+        <w:pStyle w:val="ListParagraph"/>
+        <w:numPr>
+          <w:ilvl w:val="0"/>
+          <w:numId w:val="1"/>
+        </w:numPr>
+        <w:rPr>
+          <w:rFonts w:ascii="Arial" w:hAnsi="Arial" w:cs="Arial"/>
+          <w:sz w:val="24"/>
+          <w:szCs w:val="24"/>
+        </w:rPr>
+      </w:pPr>
+      <w:r>
+        <w:rPr>
+          <w:rFonts w:ascii="Arial" w:hAnsi="Arial" w:cs="Arial"/>
+          <w:sz w:val="24"/>
+          <w:szCs w:val="24"/>
+        </w:rPr>
+        <w:t xml:space="preserve">There is a person constantly teaching you and telling you how well you did at each point. Depending on whether you have entered a correct key or not, the person would say different sentences. </w:t>
+      </w:r>
+    </w:p>
+    <w:p>
+      <w:pPr>
+        <w:pStyle w:val="ListParagraph"/>
+        <w:numPr>
+          <w:ilvl w:val="0"/>
+          <w:numId w:val="1"/>
+        </w:numPr>
+        <w:rPr>
+          <w:rFonts w:ascii="Arial" w:hAnsi="Arial" w:cs="Arial"/>
+          <w:sz w:val="24"/>
+          <w:szCs w:val="24"/>
+        </w:rPr>
+      </w:pPr>
+      <w:r>
+        <w:rPr>
+          <w:rFonts w:ascii="Arial" w:hAnsi="Arial" w:cs="Arial"/>
+          <w:sz w:val="24"/>
+          <w:szCs w:val="24"/>
+        </w:rPr>
+        <w:t xml:space="preserve">Constant encouragement to make sure the user do not give up. </w:t>
+      </w:r>
+    </w:p>
+    <w:p>
+      <w:pPr>
+        <w:pStyle w:val="ListParagraph"/>
+        <w:numPr>
+          <w:ilvl w:val="0"/>
+          <w:numId w:val="1"/>
+        </w:numPr>
+        <w:rPr>
+          <w:rFonts w:ascii="Arial" w:hAnsi="Arial" w:cs="Arial"/>
+          <w:sz w:val="24"/>
+          <w:szCs w:val="24"/>
+        </w:rPr>
+      </w:pPr>
+      <w:r>
+        <w:rPr>
+          <w:rFonts w:ascii="Arial" w:hAnsi="Arial" w:cs="Arial"/>
+          <w:sz w:val="24"/>
+          <w:szCs w:val="24"/>
+        </w:rPr>
+        <w:t>The teaching style where it teaches keys on the same row seems rather effective (The ASDF row). After completing the row they started teaching keys VN – TU.</w:t>
+      </w:r>
+    </w:p>
+    <w:p>
+      <w:pPr>
+        <w:pStyle w:val="ListParagraph"/>
+        <w:numPr>
+          <w:ilvl w:val="0"/>
+          <w:numId w:val="1"/>
+        </w:numPr>
+        <w:rPr>
+          <w:rFonts w:ascii="Arial" w:hAnsi="Arial" w:cs="Arial"/>
+          <w:sz w:val="24"/>
+          <w:szCs w:val="24"/>
+        </w:rPr>
+      </w:pPr>
+      <w:r>
+        <w:rPr>
+          <w:rFonts w:ascii="Arial" w:hAnsi="Arial" w:cs="Arial"/>
+          <w:sz w:val="24"/>
+          <w:szCs w:val="24"/>
+        </w:rPr>
+        <w:t xml:space="preserve">Despite the words of encouragement of sorts, I got bored at this stage. It is always the same, learn 2 keys, type the keys a few times, combine with already learnt keys and then with some words. The development of stages at this point seems repetitive. I do not know how it will differ once you have finished learning all the keys on the keyboard. </w:t>
+      </w:r>
+    </w:p>
+    <w:p>
+      <w:pPr>
+        <w:rPr>
+          <w:rFonts w:ascii="Arial" w:hAnsi="Arial" w:cs="Arial"/>
+          <w:sz w:val="24"/>
+          <w:szCs w:val="24"/>
+        </w:rPr>
+      </w:pPr>
     </w:p>
     <w:p>
       <w:pPr>

</xml_diff>